<commit_message>
Envio da documentação com justificativa
</commit_message>
<xml_diff>
--- a/Documentação.docx
+++ b/Documentação.docx
@@ -1,19 +1,21 @@
 
 <file path=word/document.xml><?xml version="1.0" encoding="utf-8"?>
-<w:document xmlns:wpc="http://schemas.microsoft.com/office/word/2010/wordprocessingCanvas" xmlns:cx="http://schemas.microsoft.com/office/drawing/2014/chartex" xmlns:mc="http://schemas.openxmlformats.org/markup-compatibility/2006" xmlns:o="urn:schemas-microsoft-com:office:office" xmlns:r="http://schemas.openxmlformats.org/officeDocument/2006/relationships" xmlns:m="http://schemas.openxmlformats.org/officeDocument/2006/math" xmlns:v="urn:schemas-microsoft-com:vml" xmlns:wp14="http://schemas.microsoft.com/office/word/2010/wordprocessingDrawing" xmlns:wp="http://schemas.openxmlformats.org/drawingml/2006/wordprocessingDrawing" xmlns:w10="urn:schemas-microsoft-com:office:word" xmlns:w="http://schemas.openxmlformats.org/wordprocessingml/2006/main" xmlns:w14="http://schemas.microsoft.com/office/word/2010/wordml" xmlns:w15="http://schemas.microsoft.com/office/word/2012/wordml" xmlns:w16se="http://schemas.microsoft.com/office/word/2015/wordml/symex" xmlns:wpg="http://schemas.microsoft.com/office/word/2010/wordprocessingGroup" xmlns:wpi="http://schemas.microsoft.com/office/word/2010/wordprocessingInk" xmlns:wne="http://schemas.microsoft.com/office/word/2006/wordml" xmlns:wps="http://schemas.microsoft.com/office/word/2010/wordprocessingShape" mc:Ignorable="w14 w15 w16se wp14">
+<w:document xmlns:wpc="http://schemas.microsoft.com/office/word/2010/wordprocessingCanvas" xmlns:cx="http://schemas.microsoft.com/office/drawing/2014/chartex" xmlns:cx1="http://schemas.microsoft.com/office/drawing/2015/9/8/chartex" xmlns:cx2="http://schemas.microsoft.com/office/drawing/2015/10/21/chartex" xmlns:cx3="http://schemas.microsoft.com/office/drawing/2016/5/9/chartex" xmlns:cx4="http://schemas.microsoft.com/office/drawing/2016/5/10/chartex" xmlns:cx5="http://schemas.microsoft.com/office/drawing/2016/5/11/chartex" xmlns:cx6="http://schemas.microsoft.com/office/drawing/2016/5/12/chartex" xmlns:cx7="http://schemas.microsoft.com/office/drawing/2016/5/13/chartex" xmlns:cx8="http://schemas.microsoft.com/office/drawing/2016/5/14/chartex" xmlns:mc="http://schemas.openxmlformats.org/markup-compatibility/2006" xmlns:aink="http://schemas.microsoft.com/office/drawing/2016/ink" xmlns:am3d="http://schemas.microsoft.com/office/drawing/2017/model3d" xmlns:o="urn:schemas-microsoft-com:office:office" xmlns:r="http://schemas.openxmlformats.org/officeDocument/2006/relationships" xmlns:m="http://schemas.openxmlformats.org/officeDocument/2006/math" xmlns:v="urn:schemas-microsoft-com:vml" xmlns:wp14="http://schemas.microsoft.com/office/word/2010/wordprocessingDrawing" xmlns:wp="http://schemas.openxmlformats.org/drawingml/2006/wordprocessingDrawing" xmlns:w10="urn:schemas-microsoft-com:office:word" xmlns:w="http://schemas.openxmlformats.org/wordprocessingml/2006/main" xmlns:w14="http://schemas.microsoft.com/office/word/2010/wordml" xmlns:w15="http://schemas.microsoft.com/office/word/2012/wordml" xmlns:w16cid="http://schemas.microsoft.com/office/word/2016/wordml/cid" xmlns:w16se="http://schemas.microsoft.com/office/word/2015/wordml/symex" xmlns:wpg="http://schemas.microsoft.com/office/word/2010/wordprocessingGroup" xmlns:wpi="http://schemas.microsoft.com/office/word/2010/wordprocessingInk" xmlns:wne="http://schemas.microsoft.com/office/word/2006/wordml" xmlns:wps="http://schemas.microsoft.com/office/word/2010/wordprocessingShape" mc:Ignorable="w14 w15 w16se w16cid wp14">
   <w:body>
     <w:p>
       <w:pPr>
         <w:jc w:val="both"/>
         <w:rPr>
-          <w:sz w:val="28"/>
-          <w:szCs w:val="28"/>
-        </w:rPr>
-      </w:pPr>
-      <w:r>
-        <w:rPr>
-          <w:sz w:val="28"/>
-          <w:szCs w:val="28"/>
+          <w:rFonts w:ascii="Century Schoolbook" w:hAnsi="Century Schoolbook"/>
+          <w:sz w:val="32"/>
+          <w:szCs w:val="32"/>
+        </w:rPr>
+      </w:pPr>
+      <w:r>
+        <w:rPr>
+          <w:rFonts w:ascii="Century Schoolbook" w:hAnsi="Century Schoolbook"/>
+          <w:sz w:val="32"/>
+          <w:szCs w:val="32"/>
         </w:rPr>
         <w:t>Problema:</w:t>
       </w:r>
@@ -22,217 +24,248 @@
       <w:pPr>
         <w:jc w:val="both"/>
         <w:rPr>
-          <w:sz w:val="28"/>
-          <w:szCs w:val="28"/>
-        </w:rPr>
-      </w:pPr>
-      <w:r>
-        <w:rPr>
-          <w:sz w:val="28"/>
-          <w:szCs w:val="28"/>
+          <w:rFonts w:ascii="Century Schoolbook" w:hAnsi="Century Schoolbook"/>
+          <w:sz w:val="32"/>
+          <w:szCs w:val="32"/>
+        </w:rPr>
+      </w:pPr>
+      <w:r>
+        <w:rPr>
+          <w:rFonts w:ascii="Century Schoolbook" w:hAnsi="Century Schoolbook"/>
+          <w:sz w:val="32"/>
+          <w:szCs w:val="32"/>
         </w:rPr>
         <w:t>A falta de controle</w:t>
       </w:r>
       <w:r>
         <w:rPr>
-          <w:sz w:val="28"/>
-          <w:szCs w:val="28"/>
+          <w:rFonts w:ascii="Century Schoolbook" w:hAnsi="Century Schoolbook"/>
+          <w:sz w:val="32"/>
+          <w:szCs w:val="32"/>
         </w:rPr>
         <w:t xml:space="preserve"> do fluxo de caixa</w:t>
       </w:r>
       <w:r>
         <w:rPr>
-          <w:sz w:val="28"/>
-          <w:szCs w:val="28"/>
+          <w:rFonts w:ascii="Century Schoolbook" w:hAnsi="Century Schoolbook"/>
+          <w:sz w:val="32"/>
+          <w:szCs w:val="32"/>
         </w:rPr>
         <w:t xml:space="preserve"> faz com que muitos comerciantes</w:t>
       </w:r>
       <w:r>
         <w:rPr>
-          <w:sz w:val="28"/>
-          <w:szCs w:val="28"/>
+          <w:rFonts w:ascii="Century Schoolbook" w:hAnsi="Century Schoolbook"/>
+          <w:sz w:val="32"/>
+          <w:szCs w:val="32"/>
         </w:rPr>
         <w:t xml:space="preserve"> ambulantes recorram a </w:t>
       </w:r>
       <w:r>
         <w:rPr>
-          <w:sz w:val="28"/>
-          <w:szCs w:val="28"/>
+          <w:rFonts w:ascii="Century Schoolbook" w:hAnsi="Century Schoolbook"/>
+          <w:sz w:val="32"/>
+          <w:szCs w:val="32"/>
         </w:rPr>
         <w:t>utiliz</w:t>
       </w:r>
       <w:r>
         <w:rPr>
-          <w:sz w:val="28"/>
-          <w:szCs w:val="28"/>
+          <w:rFonts w:ascii="Century Schoolbook" w:hAnsi="Century Schoolbook"/>
+          <w:sz w:val="32"/>
+          <w:szCs w:val="32"/>
         </w:rPr>
         <w:t xml:space="preserve">ação </w:t>
       </w:r>
       <w:r>
         <w:rPr>
-          <w:sz w:val="28"/>
-          <w:szCs w:val="28"/>
+          <w:rFonts w:ascii="Century Schoolbook" w:hAnsi="Century Schoolbook"/>
+          <w:sz w:val="32"/>
+          <w:szCs w:val="32"/>
         </w:rPr>
         <w:t xml:space="preserve">caderno </w:t>
       </w:r>
       <w:r>
         <w:rPr>
-          <w:sz w:val="28"/>
-          <w:szCs w:val="28"/>
+          <w:rFonts w:ascii="Century Schoolbook" w:hAnsi="Century Schoolbook"/>
+          <w:sz w:val="32"/>
+          <w:szCs w:val="32"/>
         </w:rPr>
         <w:t>caixa</w:t>
       </w:r>
       <w:r>
         <w:rPr>
-          <w:sz w:val="28"/>
-          <w:szCs w:val="28"/>
+          <w:rFonts w:ascii="Century Schoolbook" w:hAnsi="Century Schoolbook"/>
+          <w:sz w:val="32"/>
+          <w:szCs w:val="32"/>
         </w:rPr>
         <w:t>,</w:t>
       </w:r>
       <w:r>
         <w:rPr>
-          <w:sz w:val="28"/>
-          <w:szCs w:val="28"/>
+          <w:rFonts w:ascii="Century Schoolbook" w:hAnsi="Century Schoolbook"/>
+          <w:sz w:val="32"/>
+          <w:szCs w:val="32"/>
         </w:rPr>
         <w:t xml:space="preserve"> onde anotam os dados </w:t>
       </w:r>
       <w:r>
         <w:rPr>
-          <w:sz w:val="28"/>
-          <w:szCs w:val="28"/>
+          <w:rFonts w:ascii="Century Schoolbook" w:hAnsi="Century Schoolbook"/>
+          <w:sz w:val="32"/>
+          <w:szCs w:val="32"/>
         </w:rPr>
         <w:t>financeir</w:t>
       </w:r>
       <w:r>
         <w:rPr>
-          <w:sz w:val="28"/>
-          <w:szCs w:val="28"/>
+          <w:rFonts w:ascii="Century Schoolbook" w:hAnsi="Century Schoolbook"/>
+          <w:sz w:val="32"/>
+          <w:szCs w:val="32"/>
         </w:rPr>
         <w:t>os</w:t>
       </w:r>
       <w:r>
         <w:rPr>
-          <w:sz w:val="28"/>
-          <w:szCs w:val="28"/>
+          <w:rFonts w:ascii="Century Schoolbook" w:hAnsi="Century Schoolbook"/>
+          <w:sz w:val="32"/>
+          <w:szCs w:val="32"/>
         </w:rPr>
         <w:t xml:space="preserve"> como custo</w:t>
       </w:r>
       <w:r>
         <w:rPr>
-          <w:sz w:val="28"/>
-          <w:szCs w:val="28"/>
+          <w:rFonts w:ascii="Century Schoolbook" w:hAnsi="Century Schoolbook"/>
+          <w:sz w:val="32"/>
+          <w:szCs w:val="32"/>
         </w:rPr>
         <w:t xml:space="preserve"> fixos e variáveis, além da renda proveniente das vendas</w:t>
       </w:r>
       <w:r>
         <w:rPr>
-          <w:sz w:val="28"/>
-          <w:szCs w:val="28"/>
+          <w:rFonts w:ascii="Century Schoolbook" w:hAnsi="Century Schoolbook"/>
+          <w:sz w:val="32"/>
+          <w:szCs w:val="32"/>
         </w:rPr>
         <w:t>.</w:t>
       </w:r>
       <w:r>
         <w:rPr>
-          <w:sz w:val="28"/>
-          <w:szCs w:val="28"/>
+          <w:rFonts w:ascii="Century Schoolbook" w:hAnsi="Century Schoolbook"/>
+          <w:sz w:val="32"/>
+          <w:szCs w:val="32"/>
         </w:rPr>
         <w:t xml:space="preserve"> Além disso, no caderno chefe são anexadas cupom fiscal com impressão térmica, e recibos avulsos. Com o decorrer do tempo</w:t>
       </w:r>
       <w:r>
         <w:rPr>
-          <w:sz w:val="28"/>
-          <w:szCs w:val="28"/>
+          <w:rFonts w:ascii="Century Schoolbook" w:hAnsi="Century Schoolbook"/>
+          <w:sz w:val="32"/>
+          <w:szCs w:val="32"/>
         </w:rPr>
         <w:t xml:space="preserve">, </w:t>
       </w:r>
       <w:r>
         <w:rPr>
-          <w:sz w:val="28"/>
-          <w:szCs w:val="28"/>
+          <w:rFonts w:ascii="Century Schoolbook" w:hAnsi="Century Schoolbook"/>
+          <w:sz w:val="32"/>
+          <w:szCs w:val="32"/>
         </w:rPr>
         <w:t xml:space="preserve">a </w:t>
       </w:r>
       <w:r>
         <w:rPr>
-          <w:sz w:val="28"/>
-          <w:szCs w:val="28"/>
+          <w:rFonts w:ascii="Century Schoolbook" w:hAnsi="Century Schoolbook"/>
+          <w:sz w:val="32"/>
+          <w:szCs w:val="32"/>
         </w:rPr>
         <w:t xml:space="preserve">fragilidade </w:t>
       </w:r>
       <w:r>
         <w:rPr>
-          <w:sz w:val="28"/>
-          <w:szCs w:val="28"/>
+          <w:rFonts w:ascii="Century Schoolbook" w:hAnsi="Century Schoolbook"/>
+          <w:sz w:val="32"/>
+          <w:szCs w:val="32"/>
         </w:rPr>
         <w:t xml:space="preserve">do próprio caderno, e das </w:t>
       </w:r>
       <w:r>
         <w:rPr>
-          <w:sz w:val="28"/>
-          <w:szCs w:val="28"/>
+          <w:rFonts w:ascii="Century Schoolbook" w:hAnsi="Century Schoolbook"/>
+          <w:sz w:val="32"/>
+          <w:szCs w:val="32"/>
         </w:rPr>
         <w:t>notas</w:t>
       </w:r>
       <w:r>
         <w:rPr>
-          <w:sz w:val="28"/>
-          <w:szCs w:val="28"/>
+          <w:rFonts w:ascii="Century Schoolbook" w:hAnsi="Century Schoolbook"/>
+          <w:sz w:val="32"/>
+          <w:szCs w:val="32"/>
         </w:rPr>
         <w:t xml:space="preserve"> anexadas, que são expostos a </w:t>
       </w:r>
       <w:r>
         <w:rPr>
-          <w:sz w:val="28"/>
-          <w:szCs w:val="28"/>
+          <w:rFonts w:ascii="Century Schoolbook" w:hAnsi="Century Schoolbook"/>
+          <w:sz w:val="32"/>
+          <w:szCs w:val="32"/>
         </w:rPr>
         <w:t>fatores externos</w:t>
       </w:r>
       <w:r>
         <w:rPr>
-          <w:sz w:val="28"/>
-          <w:szCs w:val="28"/>
+          <w:rFonts w:ascii="Century Schoolbook" w:hAnsi="Century Schoolbook"/>
+          <w:sz w:val="32"/>
+          <w:szCs w:val="32"/>
         </w:rPr>
         <w:t xml:space="preserve">, </w:t>
       </w:r>
       <w:r>
         <w:rPr>
-          <w:sz w:val="28"/>
-          <w:szCs w:val="28"/>
+          <w:rFonts w:ascii="Century Schoolbook" w:hAnsi="Century Schoolbook"/>
+          <w:sz w:val="32"/>
+          <w:szCs w:val="32"/>
         </w:rPr>
         <w:t xml:space="preserve">acabam </w:t>
       </w:r>
       <w:r>
         <w:rPr>
-          <w:sz w:val="28"/>
-          <w:szCs w:val="28"/>
+          <w:rFonts w:ascii="Century Schoolbook" w:hAnsi="Century Schoolbook"/>
+          <w:sz w:val="32"/>
+          <w:szCs w:val="32"/>
         </w:rPr>
         <w:t>por se</w:t>
       </w:r>
       <w:r>
         <w:rPr>
-          <w:sz w:val="28"/>
-          <w:szCs w:val="28"/>
+          <w:rFonts w:ascii="Century Schoolbook" w:hAnsi="Century Schoolbook"/>
+          <w:sz w:val="32"/>
+          <w:szCs w:val="32"/>
         </w:rPr>
         <w:t xml:space="preserve"> </w:t>
       </w:r>
       <w:r>
         <w:rPr>
-          <w:sz w:val="28"/>
-          <w:szCs w:val="28"/>
+          <w:rFonts w:ascii="Century Schoolbook" w:hAnsi="Century Schoolbook"/>
+          <w:sz w:val="32"/>
+          <w:szCs w:val="32"/>
         </w:rPr>
         <w:t>perde</w:t>
       </w:r>
       <w:r>
         <w:rPr>
-          <w:sz w:val="28"/>
-          <w:szCs w:val="28"/>
+          <w:rFonts w:ascii="Century Schoolbook" w:hAnsi="Century Schoolbook"/>
+          <w:sz w:val="32"/>
+          <w:szCs w:val="32"/>
         </w:rPr>
         <w:t>r e, consequentemente, todos os dados presentes nestes registros.</w:t>
       </w:r>
       <w:r>
         <w:rPr>
-          <w:sz w:val="28"/>
-          <w:szCs w:val="28"/>
+          <w:rFonts w:ascii="Century Schoolbook" w:hAnsi="Century Schoolbook"/>
+          <w:sz w:val="32"/>
+          <w:szCs w:val="32"/>
         </w:rPr>
         <w:t xml:space="preserve"> </w:t>
       </w:r>
@@ -241,248 +274,337 @@
       <w:pPr>
         <w:jc w:val="both"/>
         <w:rPr>
-          <w:sz w:val="28"/>
-          <w:szCs w:val="28"/>
-        </w:rPr>
-      </w:pPr>
-      <w:r>
-        <w:rPr>
-          <w:sz w:val="28"/>
-          <w:szCs w:val="28"/>
-        </w:rPr>
-        <w:t xml:space="preserve">Sem a memória do que foi gasto e recebido, torna-se difícil o acompanhamento da rentabilidade do negócio. Independente disso a </w:t>
-      </w:r>
-      <w:r>
-        <w:rPr>
-          <w:sz w:val="28"/>
-          <w:szCs w:val="28"/>
-        </w:rPr>
-        <w:t xml:space="preserve">visualização da lucratividade </w:t>
-      </w:r>
-      <w:r>
-        <w:rPr>
-          <w:sz w:val="28"/>
-          <w:szCs w:val="28"/>
-        </w:rPr>
-        <w:t xml:space="preserve">no decorrer do tempo, uma vez que tudo é anotado em papel, </w:t>
-      </w:r>
-      <w:r>
-        <w:rPr>
-          <w:sz w:val="28"/>
-          <w:szCs w:val="28"/>
-        </w:rPr>
-        <w:t xml:space="preserve">impede uma gestão financeira mensal e anual </w:t>
-      </w:r>
-      <w:r>
-        <w:rPr>
-          <w:sz w:val="28"/>
-          <w:szCs w:val="28"/>
-        </w:rPr>
-        <w:t>mais adequada</w:t>
-      </w:r>
-      <w:r>
-        <w:rPr>
-          <w:sz w:val="28"/>
-          <w:szCs w:val="28"/>
-        </w:rPr>
-        <w:t>.</w:t>
-      </w:r>
-    </w:p>
-    <w:p>
-      <w:pPr>
-        <w:jc w:val="both"/>
-        <w:rPr>
-          <w:sz w:val="28"/>
-          <w:szCs w:val="28"/>
-        </w:rPr>
-      </w:pPr>
-      <w:r>
-        <w:rPr>
-          <w:sz w:val="28"/>
-          <w:szCs w:val="28"/>
-        </w:rPr>
-        <w:t>Justificativa:</w:t>
-      </w:r>
-    </w:p>
-    <w:p>
-      <w:pPr>
-        <w:jc w:val="both"/>
-        <w:rPr>
-          <w:sz w:val="28"/>
-          <w:szCs w:val="28"/>
-        </w:rPr>
-      </w:pPr>
-      <w:r>
-        <w:rPr>
-          <w:sz w:val="28"/>
-          <w:szCs w:val="28"/>
-        </w:rPr>
-        <w:t>Porque intervir?</w:t>
-      </w:r>
-    </w:p>
-    <w:p>
-      <w:pPr>
-        <w:jc w:val="both"/>
-        <w:rPr>
-          <w:sz w:val="28"/>
-          <w:szCs w:val="28"/>
-        </w:rPr>
-      </w:pPr>
-    </w:p>
-    <w:p>
-      <w:pPr>
-        <w:jc w:val="both"/>
-        <w:rPr>
-          <w:sz w:val="28"/>
-          <w:szCs w:val="28"/>
-        </w:rPr>
-      </w:pPr>
-      <w:r>
-        <w:rPr>
-          <w:sz w:val="28"/>
-          <w:szCs w:val="28"/>
-        </w:rPr>
-        <w:t>Perda do registro</w:t>
-      </w:r>
-    </w:p>
-    <w:p>
-      <w:pPr>
-        <w:jc w:val="both"/>
-        <w:rPr>
-          <w:sz w:val="28"/>
-          <w:szCs w:val="28"/>
-        </w:rPr>
-      </w:pPr>
-      <w:r>
-        <w:rPr>
-          <w:sz w:val="28"/>
-          <w:szCs w:val="28"/>
-        </w:rPr>
-        <w:t>Lucro e gasto</w:t>
-      </w:r>
-    </w:p>
-    <w:p>
-      <w:pPr>
-        <w:jc w:val="both"/>
-        <w:rPr>
-          <w:sz w:val="28"/>
-          <w:szCs w:val="28"/>
-        </w:rPr>
-      </w:pPr>
-      <w:r>
-        <w:rPr>
-          <w:sz w:val="28"/>
-          <w:szCs w:val="28"/>
-        </w:rPr>
-        <w:t>Controle</w:t>
-      </w:r>
-    </w:p>
-    <w:p>
-      <w:pPr>
-        <w:jc w:val="both"/>
-        <w:rPr>
-          <w:sz w:val="28"/>
-          <w:szCs w:val="28"/>
-        </w:rPr>
-      </w:pPr>
-    </w:p>
-    <w:p>
-      <w:pPr>
-        <w:jc w:val="both"/>
-        <w:rPr>
-          <w:sz w:val="28"/>
-          <w:szCs w:val="28"/>
-        </w:rPr>
-      </w:pPr>
-      <w:r>
-        <w:rPr>
-          <w:sz w:val="28"/>
-          <w:szCs w:val="28"/>
-        </w:rPr>
-        <w:t xml:space="preserve">Objetivo geral: </w:t>
-      </w:r>
-    </w:p>
-    <w:p>
-      <w:pPr>
-        <w:jc w:val="both"/>
-        <w:rPr>
-          <w:sz w:val="28"/>
-          <w:szCs w:val="28"/>
-        </w:rPr>
-      </w:pPr>
-      <w:r>
-        <w:rPr>
-          <w:sz w:val="28"/>
-          <w:szCs w:val="28"/>
-        </w:rPr>
-        <w:t>O objetivo desse projeto é</w:t>
-      </w:r>
-      <w:r>
-        <w:rPr>
-          <w:sz w:val="28"/>
-          <w:szCs w:val="28"/>
-        </w:rPr>
-        <w:t xml:space="preserve"> auxiliar o comerciante </w:t>
-      </w:r>
-      <w:r>
-        <w:rPr>
-          <w:sz w:val="28"/>
-          <w:szCs w:val="28"/>
-        </w:rPr>
-        <w:t>dando a ele uma</w:t>
-      </w:r>
-      <w:r>
-        <w:rPr>
-          <w:sz w:val="28"/>
-          <w:szCs w:val="28"/>
-        </w:rPr>
-        <w:t xml:space="preserve"> ferramenta de auxílio </w:t>
-      </w:r>
-      <w:r>
-        <w:rPr>
-          <w:sz w:val="28"/>
-          <w:szCs w:val="28"/>
-        </w:rPr>
-        <w:t>na visualização de sua gestão</w:t>
-      </w:r>
-      <w:r>
-        <w:rPr>
-          <w:sz w:val="28"/>
-          <w:szCs w:val="28"/>
-        </w:rPr>
-        <w:t>, facilitando o controle do seu fluxo de caixa e no armazenamento de seus registros. Fazendo com que ele tenha uma melhor visão de seu negócio</w:t>
-      </w:r>
-    </w:p>
-    <w:p>
-      <w:pPr>
-        <w:jc w:val="both"/>
-        <w:rPr>
-          <w:sz w:val="28"/>
-          <w:szCs w:val="28"/>
-        </w:rPr>
-      </w:pPr>
-      <w:r>
-        <w:rPr>
-          <w:sz w:val="28"/>
-          <w:szCs w:val="28"/>
+          <w:rFonts w:ascii="Century Schoolbook" w:hAnsi="Century Schoolbook"/>
+          <w:sz w:val="32"/>
+          <w:szCs w:val="32"/>
+        </w:rPr>
+      </w:pPr>
+      <w:r>
+        <w:rPr>
+          <w:rFonts w:ascii="Century Schoolbook" w:hAnsi="Century Schoolbook"/>
+          <w:sz w:val="32"/>
+          <w:szCs w:val="32"/>
+        </w:rPr>
+        <w:t>Sem a memória do que foi gasto e recebido, torna-se difícil o</w:t>
+      </w:r>
+      <w:r>
+        <w:rPr>
+          <w:rFonts w:ascii="Century Schoolbook" w:hAnsi="Century Schoolbook"/>
+          <w:sz w:val="32"/>
+          <w:szCs w:val="32"/>
         </w:rPr>
         <w:t xml:space="preserve"> </w:t>
       </w:r>
-    </w:p>
-    <w:p>
-      <w:pPr>
-        <w:jc w:val="both"/>
-        <w:rPr>
-          <w:sz w:val="28"/>
-          <w:szCs w:val="28"/>
-        </w:rPr>
-      </w:pPr>
       <w:bookmarkStart w:id="0" w:name="_GoBack"/>
       <w:bookmarkEnd w:id="0"/>
       <w:r>
         <w:rPr>
-          <w:sz w:val="28"/>
-          <w:szCs w:val="28"/>
+          <w:rFonts w:ascii="Century Schoolbook" w:hAnsi="Century Schoolbook"/>
+          <w:sz w:val="32"/>
+          <w:szCs w:val="32"/>
+        </w:rPr>
+        <w:t xml:space="preserve">acompanhamento da rentabilidade do negócio. Independente disso a </w:t>
+      </w:r>
+      <w:r>
+        <w:rPr>
+          <w:rFonts w:ascii="Century Schoolbook" w:hAnsi="Century Schoolbook"/>
+          <w:sz w:val="32"/>
+          <w:szCs w:val="32"/>
+        </w:rPr>
+        <w:t xml:space="preserve">visualização da lucratividade </w:t>
+      </w:r>
+      <w:r>
+        <w:rPr>
+          <w:rFonts w:ascii="Century Schoolbook" w:hAnsi="Century Schoolbook"/>
+          <w:sz w:val="32"/>
+          <w:szCs w:val="32"/>
+        </w:rPr>
+        <w:t xml:space="preserve">no decorrer do tempo, uma vez que tudo é anotado em papel, </w:t>
+      </w:r>
+      <w:r>
+        <w:rPr>
+          <w:rFonts w:ascii="Century Schoolbook" w:hAnsi="Century Schoolbook"/>
+          <w:sz w:val="32"/>
+          <w:szCs w:val="32"/>
+        </w:rPr>
+        <w:t xml:space="preserve">impede uma gestão financeira mensal e anual </w:t>
+      </w:r>
+      <w:r>
+        <w:rPr>
+          <w:rFonts w:ascii="Century Schoolbook" w:hAnsi="Century Schoolbook"/>
+          <w:sz w:val="32"/>
+          <w:szCs w:val="32"/>
+        </w:rPr>
+        <w:t>mais adequada</w:t>
+      </w:r>
+      <w:r>
+        <w:rPr>
+          <w:rFonts w:ascii="Century Schoolbook" w:hAnsi="Century Schoolbook"/>
+          <w:sz w:val="32"/>
+          <w:szCs w:val="32"/>
+        </w:rPr>
+        <w:t>.</w:t>
+      </w:r>
+    </w:p>
+    <w:p>
+      <w:pPr>
+        <w:jc w:val="both"/>
+        <w:rPr>
+          <w:rFonts w:ascii="Century Schoolbook" w:hAnsi="Century Schoolbook"/>
+          <w:sz w:val="32"/>
+          <w:szCs w:val="32"/>
+        </w:rPr>
+      </w:pPr>
+      <w:r>
+        <w:rPr>
+          <w:rFonts w:ascii="Century Schoolbook" w:hAnsi="Century Schoolbook"/>
+          <w:sz w:val="32"/>
+          <w:szCs w:val="32"/>
+        </w:rPr>
+        <w:t>Justificativa:</w:t>
+      </w:r>
+    </w:p>
+    <w:p>
+      <w:pPr>
+        <w:jc w:val="both"/>
+        <w:rPr>
+          <w:rFonts w:ascii="Century Schoolbook" w:hAnsi="Century Schoolbook"/>
+          <w:sz w:val="32"/>
+          <w:szCs w:val="32"/>
+        </w:rPr>
+      </w:pPr>
+      <w:r>
+        <w:rPr>
+          <w:rFonts w:ascii="Century Schoolbook" w:hAnsi="Century Schoolbook"/>
+          <w:sz w:val="32"/>
+          <w:szCs w:val="32"/>
+        </w:rPr>
+        <w:t>Visto que muitos comerciantes utilizam o papel e cadernos para fazer o controle da gestão de seus negócios.</w:t>
+      </w:r>
+    </w:p>
+    <w:p>
+      <w:pPr>
+        <w:jc w:val="both"/>
+        <w:rPr>
+          <w:rFonts w:ascii="Century Schoolbook" w:hAnsi="Century Schoolbook"/>
+          <w:sz w:val="32"/>
+          <w:szCs w:val="32"/>
+        </w:rPr>
+      </w:pPr>
+      <w:r>
+        <w:rPr>
+          <w:rFonts w:ascii="Century Schoolbook" w:hAnsi="Century Schoolbook"/>
+          <w:sz w:val="32"/>
+          <w:szCs w:val="32"/>
+        </w:rPr>
+        <w:t xml:space="preserve"> </w:t>
+      </w:r>
+      <w:r>
+        <w:rPr>
+          <w:rFonts w:ascii="Century Schoolbook" w:hAnsi="Century Schoolbook"/>
+          <w:sz w:val="32"/>
+          <w:szCs w:val="32"/>
+        </w:rPr>
+        <w:t>À</w:t>
+      </w:r>
+      <w:r>
+        <w:rPr>
+          <w:rFonts w:ascii="Century Schoolbook" w:hAnsi="Century Schoolbook"/>
+          <w:sz w:val="32"/>
+          <w:szCs w:val="32"/>
+        </w:rPr>
+        <w:t xml:space="preserve"> medida que o tempo</w:t>
+      </w:r>
+      <w:r>
+        <w:rPr>
+          <w:rFonts w:ascii="Century Schoolbook" w:hAnsi="Century Schoolbook"/>
+          <w:sz w:val="32"/>
+          <w:szCs w:val="32"/>
+        </w:rPr>
+        <w:t xml:space="preserve"> passa a</w:t>
+      </w:r>
+      <w:r>
+        <w:rPr>
+          <w:rFonts w:ascii="Century Schoolbook" w:hAnsi="Century Schoolbook"/>
+          <w:sz w:val="32"/>
+          <w:szCs w:val="32"/>
+        </w:rPr>
+        <w:t xml:space="preserve"> vida útil do papel vai chegando ao fim </w:t>
+      </w:r>
+      <w:r>
+        <w:rPr>
+          <w:rFonts w:ascii="Century Schoolbook" w:hAnsi="Century Schoolbook"/>
+          <w:sz w:val="32"/>
+          <w:szCs w:val="32"/>
+        </w:rPr>
+        <w:t>e</w:t>
+      </w:r>
+      <w:r>
+        <w:rPr>
+          <w:rFonts w:ascii="Century Schoolbook" w:hAnsi="Century Schoolbook"/>
+          <w:sz w:val="32"/>
+          <w:szCs w:val="32"/>
+        </w:rPr>
+        <w:t xml:space="preserve"> fatores externos acabam ocasionado a perda dos registos anotados </w:t>
+      </w:r>
+      <w:r>
+        <w:rPr>
+          <w:rFonts w:ascii="Century Schoolbook" w:hAnsi="Century Schoolbook"/>
+          <w:sz w:val="32"/>
+          <w:szCs w:val="32"/>
+        </w:rPr>
+        <w:t>fazendo assim o comerciante acabe perdendo seu histórico de venda, causando a ele dificuldade no seu planejamento e sua gestão não tendo como ter uma visualização clara e nítida e seu negócio.</w:t>
+      </w:r>
+    </w:p>
+    <w:p>
+      <w:pPr>
+        <w:jc w:val="both"/>
+        <w:rPr>
+          <w:rFonts w:ascii="Century Schoolbook" w:hAnsi="Century Schoolbook"/>
+          <w:sz w:val="32"/>
+          <w:szCs w:val="32"/>
+        </w:rPr>
+      </w:pPr>
+      <w:r>
+        <w:rPr>
+          <w:rFonts w:ascii="Century Schoolbook" w:hAnsi="Century Schoolbook"/>
+          <w:sz w:val="32"/>
+          <w:szCs w:val="32"/>
+        </w:rPr>
+        <w:t xml:space="preserve">Objetivo geral: </w:t>
+      </w:r>
+    </w:p>
+    <w:p>
+      <w:pPr>
+        <w:jc w:val="both"/>
+        <w:rPr>
+          <w:rFonts w:ascii="Century Schoolbook" w:hAnsi="Century Schoolbook"/>
+          <w:sz w:val="32"/>
+          <w:szCs w:val="32"/>
+        </w:rPr>
+      </w:pPr>
+      <w:r>
+        <w:rPr>
+          <w:rFonts w:ascii="Century Schoolbook" w:hAnsi="Century Schoolbook"/>
+          <w:sz w:val="32"/>
+          <w:szCs w:val="32"/>
+        </w:rPr>
+        <w:t xml:space="preserve">O objetivo desse projeto </w:t>
+      </w:r>
+      <w:r>
+        <w:rPr>
+          <w:rFonts w:ascii="Century Schoolbook" w:hAnsi="Century Schoolbook"/>
+          <w:sz w:val="32"/>
+          <w:szCs w:val="32"/>
+        </w:rPr>
+        <w:t xml:space="preserve">disponibilizar </w:t>
+      </w:r>
+      <w:r>
+        <w:rPr>
+          <w:rFonts w:ascii="Century Schoolbook" w:hAnsi="Century Schoolbook"/>
+          <w:sz w:val="32"/>
+          <w:szCs w:val="32"/>
+        </w:rPr>
+        <w:t>ferramenta a</w:t>
+      </w:r>
+      <w:r>
+        <w:rPr>
+          <w:rFonts w:ascii="Century Schoolbook" w:hAnsi="Century Schoolbook"/>
+          <w:sz w:val="32"/>
+          <w:szCs w:val="32"/>
+        </w:rPr>
+        <w:t xml:space="preserve">o comerciante </w:t>
+      </w:r>
+      <w:r>
+        <w:rPr>
+          <w:rFonts w:ascii="Century Schoolbook" w:hAnsi="Century Schoolbook"/>
+          <w:sz w:val="32"/>
+          <w:szCs w:val="32"/>
+        </w:rPr>
+        <w:t>que possa lhe dar</w:t>
+      </w:r>
+      <w:r>
+        <w:rPr>
+          <w:rFonts w:ascii="Century Schoolbook" w:hAnsi="Century Schoolbook"/>
+          <w:sz w:val="32"/>
+          <w:szCs w:val="32"/>
+        </w:rPr>
+        <w:t xml:space="preserve"> auxílio </w:t>
+      </w:r>
+      <w:r>
+        <w:rPr>
+          <w:rFonts w:ascii="Century Schoolbook" w:hAnsi="Century Schoolbook"/>
+          <w:sz w:val="32"/>
+          <w:szCs w:val="32"/>
+        </w:rPr>
+        <w:t>na visualização de sua gestão</w:t>
+      </w:r>
+      <w:r>
+        <w:rPr>
+          <w:rFonts w:ascii="Century Schoolbook" w:hAnsi="Century Schoolbook"/>
+          <w:sz w:val="32"/>
+          <w:szCs w:val="32"/>
+        </w:rPr>
+        <w:t xml:space="preserve">, facilitando o controle do seu fluxo de caixa e no armazenamento de seus registros. Fazendo com que ele </w:t>
+      </w:r>
+      <w:r>
+        <w:rPr>
+          <w:rFonts w:ascii="Century Schoolbook" w:hAnsi="Century Schoolbook"/>
+          <w:sz w:val="32"/>
+          <w:szCs w:val="32"/>
+        </w:rPr>
+        <w:lastRenderedPageBreak/>
+        <w:t>tenha uma melhor visão de seu negócio</w:t>
+      </w:r>
+      <w:r>
+        <w:rPr>
+          <w:rFonts w:ascii="Century Schoolbook" w:hAnsi="Century Schoolbook"/>
+          <w:sz w:val="32"/>
+          <w:szCs w:val="32"/>
+        </w:rPr>
+        <w:t xml:space="preserve"> e possa gerir </w:t>
+      </w:r>
+      <w:r>
+        <w:rPr>
+          <w:rFonts w:ascii="Century Schoolbook" w:hAnsi="Century Schoolbook"/>
+          <w:sz w:val="32"/>
+          <w:szCs w:val="32"/>
+        </w:rPr>
+        <w:t>de forma ágil e eficaz.</w:t>
+      </w:r>
+    </w:p>
+    <w:p>
+      <w:pPr>
+        <w:jc w:val="both"/>
+        <w:rPr>
+          <w:rFonts w:ascii="Century Schoolbook" w:hAnsi="Century Schoolbook"/>
+          <w:sz w:val="32"/>
+          <w:szCs w:val="32"/>
+        </w:rPr>
+      </w:pPr>
+      <w:r>
+        <w:rPr>
+          <w:rFonts w:ascii="Century Schoolbook" w:hAnsi="Century Schoolbook"/>
+          <w:sz w:val="32"/>
+          <w:szCs w:val="32"/>
+        </w:rPr>
+        <w:t xml:space="preserve"> </w:t>
+      </w:r>
+    </w:p>
+    <w:p>
+      <w:pPr>
+        <w:jc w:val="both"/>
+        <w:rPr>
+          <w:rFonts w:ascii="Century Schoolbook" w:hAnsi="Century Schoolbook"/>
+          <w:sz w:val="32"/>
+          <w:szCs w:val="32"/>
+        </w:rPr>
+      </w:pPr>
+      <w:r>
+        <w:rPr>
+          <w:rFonts w:ascii="Century Schoolbook" w:hAnsi="Century Schoolbook"/>
+          <w:sz w:val="32"/>
+          <w:szCs w:val="32"/>
         </w:rPr>
         <w:t>Objetivo especifico:</w:t>
       </w:r>
@@ -491,14 +613,16 @@
       <w:pPr>
         <w:jc w:val="both"/>
         <w:rPr>
-          <w:sz w:val="28"/>
-          <w:szCs w:val="28"/>
-        </w:rPr>
-      </w:pPr>
-      <w:r>
-        <w:rPr>
-          <w:sz w:val="28"/>
-          <w:szCs w:val="28"/>
+          <w:rFonts w:ascii="Century Schoolbook" w:hAnsi="Century Schoolbook"/>
+          <w:sz w:val="32"/>
+          <w:szCs w:val="32"/>
+        </w:rPr>
+      </w:pPr>
+      <w:r>
+        <w:rPr>
+          <w:rFonts w:ascii="Century Schoolbook" w:hAnsi="Century Schoolbook"/>
+          <w:sz w:val="32"/>
+          <w:szCs w:val="32"/>
         </w:rPr>
         <w:t>1.Entendimento do Problema</w:t>
       </w:r>
@@ -507,14 +631,16 @@
       <w:pPr>
         <w:jc w:val="both"/>
         <w:rPr>
-          <w:sz w:val="28"/>
-          <w:szCs w:val="28"/>
-        </w:rPr>
-      </w:pPr>
-      <w:r>
-        <w:rPr>
-          <w:sz w:val="28"/>
-          <w:szCs w:val="28"/>
+          <w:rFonts w:ascii="Century Schoolbook" w:hAnsi="Century Schoolbook"/>
+          <w:sz w:val="32"/>
+          <w:szCs w:val="32"/>
+        </w:rPr>
+      </w:pPr>
+      <w:r>
+        <w:rPr>
+          <w:rFonts w:ascii="Century Schoolbook" w:hAnsi="Century Schoolbook"/>
+          <w:sz w:val="32"/>
+          <w:szCs w:val="32"/>
         </w:rPr>
         <w:t>2.Escolhas das ferramentas</w:t>
       </w:r>
@@ -528,14 +654,16 @@
         </w:numPr>
         <w:jc w:val="both"/>
         <w:rPr>
-          <w:sz w:val="28"/>
-          <w:szCs w:val="28"/>
-        </w:rPr>
-      </w:pPr>
-      <w:r>
-        <w:rPr>
-          <w:sz w:val="28"/>
-          <w:szCs w:val="28"/>
+          <w:rFonts w:ascii="Century Schoolbook" w:hAnsi="Century Schoolbook"/>
+          <w:sz w:val="32"/>
+          <w:szCs w:val="32"/>
+        </w:rPr>
+      </w:pPr>
+      <w:r>
+        <w:rPr>
+          <w:rFonts w:ascii="Century Schoolbook" w:hAnsi="Century Schoolbook"/>
+          <w:sz w:val="32"/>
+          <w:szCs w:val="32"/>
         </w:rPr>
         <w:t xml:space="preserve">Html </w:t>
       </w:r>
@@ -549,16 +677,17 @@
         </w:numPr>
         <w:jc w:val="both"/>
         <w:rPr>
-          <w:sz w:val="28"/>
-          <w:szCs w:val="28"/>
-        </w:rPr>
-      </w:pPr>
-      <w:r>
-        <w:rPr>
-          <w:sz w:val="28"/>
-          <w:szCs w:val="28"/>
-        </w:rPr>
-        <w:lastRenderedPageBreak/>
+          <w:rFonts w:ascii="Century Schoolbook" w:hAnsi="Century Schoolbook"/>
+          <w:sz w:val="32"/>
+          <w:szCs w:val="32"/>
+        </w:rPr>
+      </w:pPr>
+      <w:r>
+        <w:rPr>
+          <w:rFonts w:ascii="Century Schoolbook" w:hAnsi="Century Schoolbook"/>
+          <w:sz w:val="32"/>
+          <w:szCs w:val="32"/>
+        </w:rPr>
         <w:t>CSS</w:t>
       </w:r>
     </w:p>
@@ -571,14 +700,16 @@
         </w:numPr>
         <w:jc w:val="both"/>
         <w:rPr>
-          <w:sz w:val="28"/>
-          <w:szCs w:val="28"/>
-        </w:rPr>
-      </w:pPr>
-      <w:r>
-        <w:rPr>
-          <w:sz w:val="28"/>
-          <w:szCs w:val="28"/>
+          <w:rFonts w:ascii="Century Schoolbook" w:hAnsi="Century Schoolbook"/>
+          <w:sz w:val="32"/>
+          <w:szCs w:val="32"/>
+        </w:rPr>
+      </w:pPr>
+      <w:r>
+        <w:rPr>
+          <w:rFonts w:ascii="Century Schoolbook" w:hAnsi="Century Schoolbook"/>
+          <w:sz w:val="32"/>
+          <w:szCs w:val="32"/>
         </w:rPr>
         <w:t>Javascript</w:t>
       </w:r>
@@ -592,14 +723,16 @@
         </w:numPr>
         <w:jc w:val="both"/>
         <w:rPr>
-          <w:sz w:val="28"/>
-          <w:szCs w:val="28"/>
-        </w:rPr>
-      </w:pPr>
-      <w:r>
-        <w:rPr>
-          <w:sz w:val="28"/>
-          <w:szCs w:val="28"/>
+          <w:rFonts w:ascii="Century Schoolbook" w:hAnsi="Century Schoolbook"/>
+          <w:sz w:val="32"/>
+          <w:szCs w:val="32"/>
+        </w:rPr>
+      </w:pPr>
+      <w:r>
+        <w:rPr>
+          <w:rFonts w:ascii="Century Schoolbook" w:hAnsi="Century Schoolbook"/>
+          <w:sz w:val="32"/>
+          <w:szCs w:val="32"/>
         </w:rPr>
         <w:t>Php home page</w:t>
       </w:r>
@@ -613,14 +746,16 @@
         </w:numPr>
         <w:jc w:val="both"/>
         <w:rPr>
-          <w:sz w:val="28"/>
-          <w:szCs w:val="28"/>
-        </w:rPr>
-      </w:pPr>
-      <w:r>
-        <w:rPr>
-          <w:sz w:val="28"/>
-          <w:szCs w:val="28"/>
+          <w:rFonts w:ascii="Century Schoolbook" w:hAnsi="Century Schoolbook"/>
+          <w:sz w:val="32"/>
+          <w:szCs w:val="32"/>
+        </w:rPr>
+      </w:pPr>
+      <w:r>
+        <w:rPr>
+          <w:rFonts w:ascii="Century Schoolbook" w:hAnsi="Century Schoolbook"/>
+          <w:sz w:val="32"/>
+          <w:szCs w:val="32"/>
         </w:rPr>
         <w:t>Banco de dados mysql server</w:t>
       </w:r>
@@ -629,14 +764,16 @@
       <w:pPr>
         <w:jc w:val="both"/>
         <w:rPr>
-          <w:sz w:val="28"/>
-          <w:szCs w:val="28"/>
-        </w:rPr>
-      </w:pPr>
-      <w:r>
-        <w:rPr>
-          <w:sz w:val="28"/>
-          <w:szCs w:val="28"/>
+          <w:rFonts w:ascii="Century Schoolbook" w:hAnsi="Century Schoolbook"/>
+          <w:sz w:val="32"/>
+          <w:szCs w:val="32"/>
+        </w:rPr>
+      </w:pPr>
+      <w:r>
+        <w:rPr>
+          <w:rFonts w:ascii="Century Schoolbook" w:hAnsi="Century Schoolbook"/>
+          <w:sz w:val="32"/>
+          <w:szCs w:val="32"/>
         </w:rPr>
         <w:t>3.Prototipação</w:t>
       </w:r>
@@ -645,14 +782,16 @@
       <w:pPr>
         <w:jc w:val="both"/>
         <w:rPr>
-          <w:sz w:val="28"/>
-          <w:szCs w:val="28"/>
-        </w:rPr>
-      </w:pPr>
-      <w:r>
-        <w:rPr>
-          <w:sz w:val="28"/>
-          <w:szCs w:val="28"/>
+          <w:rFonts w:ascii="Century Schoolbook" w:hAnsi="Century Schoolbook"/>
+          <w:sz w:val="32"/>
+          <w:szCs w:val="32"/>
+        </w:rPr>
+      </w:pPr>
+      <w:r>
+        <w:rPr>
+          <w:rFonts w:ascii="Century Schoolbook" w:hAnsi="Century Schoolbook"/>
+          <w:sz w:val="32"/>
+          <w:szCs w:val="32"/>
         </w:rPr>
         <w:t>4.Modelagem</w:t>
       </w:r>
@@ -661,21 +800,24 @@
       <w:pPr>
         <w:jc w:val="both"/>
         <w:rPr>
-          <w:sz w:val="28"/>
-          <w:szCs w:val="28"/>
-        </w:rPr>
-      </w:pPr>
-      <w:r>
-        <w:rPr>
-          <w:sz w:val="28"/>
-          <w:szCs w:val="28"/>
+          <w:rFonts w:ascii="Century Schoolbook" w:hAnsi="Century Schoolbook"/>
+          <w:sz w:val="32"/>
+          <w:szCs w:val="32"/>
+        </w:rPr>
+      </w:pPr>
+      <w:r>
+        <w:rPr>
+          <w:rFonts w:ascii="Century Schoolbook" w:hAnsi="Century Schoolbook"/>
+          <w:sz w:val="32"/>
+          <w:szCs w:val="32"/>
         </w:rPr>
         <w:t>5</w:t>
       </w:r>
       <w:r>
         <w:rPr>
-          <w:sz w:val="28"/>
-          <w:szCs w:val="28"/>
+          <w:rFonts w:ascii="Century Schoolbook" w:hAnsi="Century Schoolbook"/>
+          <w:sz w:val="32"/>
+          <w:szCs w:val="32"/>
         </w:rPr>
         <w:t>.Codificação</w:t>
       </w:r>
@@ -684,14 +826,16 @@
       <w:pPr>
         <w:jc w:val="both"/>
         <w:rPr>
-          <w:sz w:val="28"/>
-          <w:szCs w:val="28"/>
-        </w:rPr>
-      </w:pPr>
-      <w:r>
-        <w:rPr>
-          <w:sz w:val="28"/>
-          <w:szCs w:val="28"/>
+          <w:rFonts w:ascii="Century Schoolbook" w:hAnsi="Century Schoolbook"/>
+          <w:sz w:val="32"/>
+          <w:szCs w:val="32"/>
+        </w:rPr>
+      </w:pPr>
+      <w:r>
+        <w:rPr>
+          <w:rFonts w:ascii="Century Schoolbook" w:hAnsi="Century Schoolbook"/>
+          <w:sz w:val="32"/>
+          <w:szCs w:val="32"/>
         </w:rPr>
         <w:t>6.Entrega</w:t>
       </w:r>
@@ -701,8 +845,9 @@
         <w:ind w:left="360"/>
         <w:jc w:val="both"/>
         <w:rPr>
-          <w:sz w:val="28"/>
-          <w:szCs w:val="28"/>
+          <w:rFonts w:ascii="Book Antiqua" w:hAnsi="Book Antiqua"/>
+          <w:sz w:val="32"/>
+          <w:szCs w:val="32"/>
         </w:rPr>
       </w:pPr>
     </w:p>
@@ -717,7 +862,7 @@
 </file>
 
 <file path=word/numbering.xml><?xml version="1.0" encoding="utf-8"?>
-<w:numbering xmlns:wpc="http://schemas.microsoft.com/office/word/2010/wordprocessingCanvas" xmlns:cx="http://schemas.microsoft.com/office/drawing/2014/chartex" xmlns:mc="http://schemas.openxmlformats.org/markup-compatibility/2006" xmlns:o="urn:schemas-microsoft-com:office:office" xmlns:r="http://schemas.openxmlformats.org/officeDocument/2006/relationships" xmlns:m="http://schemas.openxmlformats.org/officeDocument/2006/math" xmlns:v="urn:schemas-microsoft-com:vml" xmlns:wp14="http://schemas.microsoft.com/office/word/2010/wordprocessingDrawing" xmlns:wp="http://schemas.openxmlformats.org/drawingml/2006/wordprocessingDrawing" xmlns:w10="urn:schemas-microsoft-com:office:word" xmlns:w="http://schemas.openxmlformats.org/wordprocessingml/2006/main" xmlns:w14="http://schemas.microsoft.com/office/word/2010/wordml" xmlns:w15="http://schemas.microsoft.com/office/word/2012/wordml" xmlns:w16se="http://schemas.microsoft.com/office/word/2015/wordml/symex" xmlns:wpg="http://schemas.microsoft.com/office/word/2010/wordprocessingGroup" xmlns:wpi="http://schemas.microsoft.com/office/word/2010/wordprocessingInk" xmlns:wne="http://schemas.microsoft.com/office/word/2006/wordml" xmlns:wps="http://schemas.microsoft.com/office/word/2010/wordprocessingShape" mc:Ignorable="w14 w15 w16se wp14">
+<w:numbering xmlns:wpc="http://schemas.microsoft.com/office/word/2010/wordprocessingCanvas" xmlns:cx="http://schemas.microsoft.com/office/drawing/2014/chartex" xmlns:cx1="http://schemas.microsoft.com/office/drawing/2015/9/8/chartex" xmlns:cx2="http://schemas.microsoft.com/office/drawing/2015/10/21/chartex" xmlns:cx3="http://schemas.microsoft.com/office/drawing/2016/5/9/chartex" xmlns:cx4="http://schemas.microsoft.com/office/drawing/2016/5/10/chartex" xmlns:cx5="http://schemas.microsoft.com/office/drawing/2016/5/11/chartex" xmlns:cx6="http://schemas.microsoft.com/office/drawing/2016/5/12/chartex" xmlns:cx7="http://schemas.microsoft.com/office/drawing/2016/5/13/chartex" xmlns:cx8="http://schemas.microsoft.com/office/drawing/2016/5/14/chartex" xmlns:mc="http://schemas.openxmlformats.org/markup-compatibility/2006" xmlns:aink="http://schemas.microsoft.com/office/drawing/2016/ink" xmlns:am3d="http://schemas.microsoft.com/office/drawing/2017/model3d" xmlns:o="urn:schemas-microsoft-com:office:office" xmlns:r="http://schemas.openxmlformats.org/officeDocument/2006/relationships" xmlns:m="http://schemas.openxmlformats.org/officeDocument/2006/math" xmlns:v="urn:schemas-microsoft-com:vml" xmlns:wp14="http://schemas.microsoft.com/office/word/2010/wordprocessingDrawing" xmlns:wp="http://schemas.openxmlformats.org/drawingml/2006/wordprocessingDrawing" xmlns:w10="urn:schemas-microsoft-com:office:word" xmlns:w="http://schemas.openxmlformats.org/wordprocessingml/2006/main" xmlns:w14="http://schemas.microsoft.com/office/word/2010/wordml" xmlns:w15="http://schemas.microsoft.com/office/word/2012/wordml" xmlns:w16cid="http://schemas.microsoft.com/office/word/2016/wordml/cid" xmlns:w16se="http://schemas.microsoft.com/office/word/2015/wordml/symex" xmlns:wpg="http://schemas.microsoft.com/office/word/2010/wordprocessingGroup" xmlns:wpi="http://schemas.microsoft.com/office/word/2010/wordprocessingInk" xmlns:wne="http://schemas.microsoft.com/office/word/2006/wordml" xmlns:wps="http://schemas.microsoft.com/office/word/2010/wordprocessingShape" mc:Ignorable="w14 w15 w16se w16cid wp14">
   <w:abstractNum w:abstractNumId="0" w15:restartNumberingAfterBreak="0">
     <w:nsid w:val="525716F3"/>
     <w:multiLevelType w:val="hybridMultilevel"/>
@@ -954,7 +1099,7 @@
 </file>
 
 <file path=word/styles.xml><?xml version="1.0" encoding="utf-8"?>
-<w:styles xmlns:mc="http://schemas.openxmlformats.org/markup-compatibility/2006" xmlns:r="http://schemas.openxmlformats.org/officeDocument/2006/relationships" xmlns:w="http://schemas.openxmlformats.org/wordprocessingml/2006/main" xmlns:w14="http://schemas.microsoft.com/office/word/2010/wordml" xmlns:w15="http://schemas.microsoft.com/office/word/2012/wordml" xmlns:w16se="http://schemas.microsoft.com/office/word/2015/wordml/symex" mc:Ignorable="w14 w15 w16se">
+<w:styles xmlns:mc="http://schemas.openxmlformats.org/markup-compatibility/2006" xmlns:r="http://schemas.openxmlformats.org/officeDocument/2006/relationships" xmlns:w="http://schemas.openxmlformats.org/wordprocessingml/2006/main" xmlns:w14="http://schemas.microsoft.com/office/word/2010/wordml" xmlns:w15="http://schemas.microsoft.com/office/word/2012/wordml" xmlns:w16cid="http://schemas.microsoft.com/office/word/2016/wordml/cid" xmlns:w16se="http://schemas.microsoft.com/office/word/2015/wordml/symex" mc:Ignorable="w14 w15 w16se w16cid">
   <w:docDefaults>
     <w:rPrDefault>
       <w:rPr>
@@ -970,7 +1115,7 @@
       </w:pPr>
     </w:pPrDefault>
   </w:docDefaults>
-  <w:latentStyles w:defLockedState="0" w:defUIPriority="99" w:defSemiHidden="0" w:defUnhideWhenUsed="0" w:defQFormat="0" w:count="371">
+  <w:latentStyles w:defLockedState="0" w:defUIPriority="99" w:defSemiHidden="0" w:defUnhideWhenUsed="0" w:defQFormat="0" w:count="376">
     <w:lsdException w:name="Normal" w:uiPriority="0" w:qFormat="1"/>
     <w:lsdException w:name="heading 1" w:uiPriority="9" w:qFormat="1"/>
     <w:lsdException w:name="heading 2" w:semiHidden="1" w:uiPriority="9" w:unhideWhenUsed="1" w:qFormat="1"/>
@@ -1076,7 +1221,6 @@
     <w:lsdException w:name="HTML Sample" w:semiHidden="1" w:unhideWhenUsed="1"/>
     <w:lsdException w:name="HTML Typewriter" w:semiHidden="1" w:unhideWhenUsed="1"/>
     <w:lsdException w:name="HTML Variable" w:semiHidden="1" w:unhideWhenUsed="1"/>
-    <w:lsdException w:name="Normal Table" w:semiHidden="1" w:unhideWhenUsed="1"/>
     <w:lsdException w:name="annotation subject" w:semiHidden="1" w:unhideWhenUsed="1"/>
     <w:lsdException w:name="No List" w:semiHidden="1" w:unhideWhenUsed="1"/>
     <w:lsdException w:name="Outline List 1" w:semiHidden="1" w:unhideWhenUsed="1"/>
@@ -1119,11 +1263,8 @@
     <w:lsdException w:name="Table Contemporary" w:semiHidden="1" w:unhideWhenUsed="1"/>
     <w:lsdException w:name="Table Elegant" w:semiHidden="1" w:unhideWhenUsed="1"/>
     <w:lsdException w:name="Table Professional" w:semiHidden="1" w:unhideWhenUsed="1"/>
-    <w:lsdException w:name="Table Subtle 1" w:semiHidden="1" w:unhideWhenUsed="1"/>
     <w:lsdException w:name="Table Subtle 2" w:semiHidden="1" w:unhideWhenUsed="1"/>
     <w:lsdException w:name="Table Web 1" w:semiHidden="1" w:unhideWhenUsed="1"/>
-    <w:lsdException w:name="Table Web 2" w:semiHidden="1" w:unhideWhenUsed="1"/>
-    <w:lsdException w:name="Table Web 3" w:semiHidden="1" w:unhideWhenUsed="1"/>
     <w:lsdException w:name="Balloon Text" w:semiHidden="1" w:unhideWhenUsed="1"/>
     <w:lsdException w:name="Table Grid" w:uiPriority="39"/>
     <w:lsdException w:name="Table Theme" w:semiHidden="1" w:unhideWhenUsed="1"/>
@@ -1342,6 +1483,11 @@
     <w:lsdException w:name="List Table 5 Dark Accent 6" w:uiPriority="50"/>
     <w:lsdException w:name="List Table 6 Colorful Accent 6" w:uiPriority="51"/>
     <w:lsdException w:name="List Table 7 Colorful Accent 6" w:uiPriority="52"/>
+    <w:lsdException w:name="Mention" w:semiHidden="1" w:unhideWhenUsed="1"/>
+    <w:lsdException w:name="Smart Hyperlink" w:semiHidden="1" w:unhideWhenUsed="1"/>
+    <w:lsdException w:name="Hashtag" w:semiHidden="1" w:unhideWhenUsed="1"/>
+    <w:lsdException w:name="Unresolved Mention" w:semiHidden="1" w:unhideWhenUsed="1"/>
+    <w:lsdException w:name="Smart Link" w:semiHidden="1" w:unhideWhenUsed="1"/>
   </w:latentStyles>
   <w:style w:type="paragraph" w:default="1" w:styleId="Normal">
     <w:name w:val="Normal"/>

</xml_diff>